<commit_message>
Changed Intro to sections 1 and 2, wrote more shit
</commit_message>
<xml_diff>
--- a/handins/reqdoc/Intro.docx
+++ b/handins/reqdoc/Intro.docx
@@ -13,7 +13,14 @@
     <w:p>
       <w:r>
         <w:tab/>
-        <w:t>LifDoff is a turn-based strategy game in which both players select moves simultaneously.  The game puts two players against each other as they maneuver underwater ships to destroy oncoming enemies and collect resources, winning when the other player's ships have been destroyed.</w:t>
+      </w:r>
+      <w:proofErr w:type="spellStart"/>
+      <w:r>
+        <w:t>LifDoff</w:t>
+      </w:r>
+      <w:proofErr w:type="spellEnd"/>
+      <w:r>
+        <w:t xml:space="preserve"> is a turn-based strategy game in which both players select moves simultaneously.  The game puts two players against each other as they maneuver underwater ships to destroy oncoming enemies and collect resources, winning when the other player's ships have been destroyed.</w:t>
       </w:r>
     </w:p>
     <w:p>
@@ -27,7 +34,15 @@
     <w:p>
       <w:r>
         <w:tab/>
-        <w:t xml:space="preserve">This Software Requirements Specification (SRS) is a description of all functions and specifications of LifDoff.  It gives a comprehensive look at all aspects of the game.  This document is based on the IEEE 830 Standard.  </w:t>
+        <w:t xml:space="preserve">This Software Requirements Specification (SRS) is a description of all functions and specifications of </w:t>
+      </w:r>
+      <w:proofErr w:type="spellStart"/>
+      <w:r>
+        <w:t>LifDoff</w:t>
+      </w:r>
+      <w:proofErr w:type="spellEnd"/>
+      <w:r>
+        <w:t xml:space="preserve">.  It gives a comprehensive look at all aspects of the game.  This document is based on the IEEE 830 Standard.  </w:t>
       </w:r>
     </w:p>
     <w:p>
@@ -262,6 +277,9 @@
       </w:r>
       <w:r>
         <w:t>The player who is running the server in addition to running their client.</w:t>
+      </w:r>
+      <w:r>
+        <w:t xml:space="preserve">  This is the player "hosting" the multiplayer game.</w:t>
       </w:r>
     </w:p>
     <w:p>
@@ -608,8 +626,13 @@
         <w:t>possible interactions a player can have with the game</w:t>
       </w:r>
       <w:r>
-        <w:t>, such as actions, victory conditions, and basic gameplay</w:t>
-      </w:r>
+        <w:t xml:space="preserve">, such as actions, victory conditions, and basic </w:t>
+      </w:r>
+      <w:proofErr w:type="spellStart"/>
+      <w:r>
+        <w:t>gameplay</w:t>
+      </w:r>
+      <w:proofErr w:type="spellEnd"/>
       <w:r>
         <w:t>.</w:t>
       </w:r>
@@ -617,6 +640,855 @@
         <w:t xml:space="preserve">  Chapter 3 contains diagrams that follow UML 2.0 specifications to detail all processes explained in Chapter 2.</w:t>
       </w:r>
     </w:p>
+    <w:p/>
+    <w:p>
+      <w:pPr>
+        <w:pStyle w:val="Heading1"/>
+      </w:pPr>
+      <w:r>
+        <w:t>2. Overall Description</w:t>
+      </w:r>
+    </w:p>
+    <w:p>
+      <w:r>
+        <w:tab/>
+        <w:t>This section describes the game scope and functionality.</w:t>
+      </w:r>
+    </w:p>
+    <w:p>
+      <w:pPr>
+        <w:pStyle w:val="Heading2"/>
+      </w:pPr>
+      <w:r>
+        <w:t xml:space="preserve">2.1 Product </w:t>
+      </w:r>
+      <w:r>
+        <w:t>Overview</w:t>
+      </w:r>
+    </w:p>
+    <w:p>
+      <w:r>
+        <w:tab/>
+      </w:r>
+      <w:r>
+        <w:t>This product will be a complete single- and multi-player</w:t>
+      </w:r>
+      <w:r>
+        <w:t xml:space="preserve"> game.  It will have functionality for the saving and loading of games, for networked multiplayer from different machines, and for single player versus a computer controlled player (or players) of different difficulties.</w:t>
+      </w:r>
+      <w:r>
+        <w:t xml:space="preserve">  The game features customizable units with multiple upgrade paths, allowing for many unique combinations which gives a large amount of </w:t>
+      </w:r>
+      <w:proofErr w:type="spellStart"/>
+      <w:r>
+        <w:t>replayability</w:t>
+      </w:r>
+      <w:proofErr w:type="spellEnd"/>
+      <w:r>
+        <w:t xml:space="preserve"> to even the single player game.</w:t>
+      </w:r>
+    </w:p>
+    <w:p>
+      <w:r>
+        <w:tab/>
+        <w:t xml:space="preserve">It will use a package of external libraries for  game design called </w:t>
+      </w:r>
+      <w:proofErr w:type="spellStart"/>
+      <w:r>
+        <w:t>pyGame</w:t>
+      </w:r>
+      <w:proofErr w:type="spellEnd"/>
+      <w:r>
+        <w:t xml:space="preserve">.  Other resources like graphics will be created by the </w:t>
+      </w:r>
+      <w:proofErr w:type="spellStart"/>
+      <w:r>
+        <w:t>LifDoff</w:t>
+      </w:r>
+      <w:proofErr w:type="spellEnd"/>
+      <w:r>
+        <w:t xml:space="preserve"> team.</w:t>
+      </w:r>
+      <w:r>
+        <w:t xml:space="preserve">  Multiple GUIs will be available throughout the game for players to interact with:</w:t>
+      </w:r>
+    </w:p>
+    <w:p>
+      <w:pPr>
+        <w:pStyle w:val="ListParagraph"/>
+        <w:numPr>
+          <w:ilvl w:val="0"/>
+          <w:numId w:val="5"/>
+        </w:numPr>
+      </w:pPr>
+      <w:r>
+        <w:t xml:space="preserve">The </w:t>
+      </w:r>
+      <w:r>
+        <w:rPr>
+          <w:b/>
+        </w:rPr>
+        <w:t>Main Menu</w:t>
+      </w:r>
+      <w:r>
+        <w:t xml:space="preserve"> screen will be displayed as soon as the game application is launched.  </w:t>
+      </w:r>
+      <w:r>
+        <w:t xml:space="preserve">Several options will be available: </w:t>
+      </w:r>
+      <w:r>
+        <w:t>New Game, Load Game, Options, Credits, and Exit.</w:t>
+      </w:r>
+    </w:p>
+    <w:p>
+      <w:pPr>
+        <w:pStyle w:val="ListParagraph"/>
+        <w:numPr>
+          <w:ilvl w:val="0"/>
+          <w:numId w:val="5"/>
+        </w:numPr>
+      </w:pPr>
+      <w:r>
+        <w:t xml:space="preserve">The </w:t>
+      </w:r>
+      <w:r>
+        <w:rPr>
+          <w:b/>
+        </w:rPr>
+        <w:t>Multiplayer Lobby</w:t>
+      </w:r>
+      <w:r>
+        <w:t xml:space="preserve"> screen will be displayed after the Join Multiplayer or Host Multiplayer options are chosen from the Main Menu.  In the Multiplayer Lobby, current players will be displayed, as will a chat box for players to talk to one another before the game begins.  </w:t>
+      </w:r>
+    </w:p>
+    <w:p>
+      <w:pPr>
+        <w:pStyle w:val="ListParagraph"/>
+        <w:numPr>
+          <w:ilvl w:val="0"/>
+          <w:numId w:val="5"/>
+        </w:numPr>
+      </w:pPr>
+      <w:r>
+        <w:t xml:space="preserve">The </w:t>
+      </w:r>
+      <w:r>
+        <w:rPr>
+          <w:b/>
+        </w:rPr>
+        <w:t xml:space="preserve">Game Screen </w:t>
+      </w:r>
+      <w:r>
+        <w:t xml:space="preserve">is the main view for each player </w:t>
+      </w:r>
+      <w:r>
+        <w:t>once they have entered a game.  This screen shows both player's units</w:t>
+      </w:r>
+      <w:r>
+        <w:t>, along with the game board and current statistics.  It also has buttons to open the Shop and Upgrade screens, and a button for the Main Menu.</w:t>
+      </w:r>
+    </w:p>
+    <w:p>
+      <w:pPr>
+        <w:pStyle w:val="ListParagraph"/>
+        <w:numPr>
+          <w:ilvl w:val="0"/>
+          <w:numId w:val="5"/>
+        </w:numPr>
+      </w:pPr>
+      <w:r>
+        <w:rPr>
+          <w:b/>
+        </w:rPr>
+        <w:t xml:space="preserve">In-Game Views </w:t>
+      </w:r>
+      <w:r>
+        <w:t>are the multiple screens accessed fr</w:t>
+      </w:r>
+      <w:r>
+        <w:t>om within the Game S</w:t>
+      </w:r>
+      <w:r>
+        <w:t>creen:</w:t>
+      </w:r>
+    </w:p>
+    <w:p>
+      <w:pPr>
+        <w:pStyle w:val="ListParagraph"/>
+        <w:numPr>
+          <w:ilvl w:val="1"/>
+          <w:numId w:val="5"/>
+        </w:numPr>
+      </w:pPr>
+      <w:r>
+        <w:t xml:space="preserve">The </w:t>
+      </w:r>
+      <w:r>
+        <w:rPr>
+          <w:b/>
+        </w:rPr>
+        <w:t>Shop Screen</w:t>
+      </w:r>
+      <w:r>
+        <w:t xml:space="preserve"> </w:t>
+      </w:r>
+      <w:r>
+        <w:t>is accessed from</w:t>
+      </w:r>
+      <w:r>
+        <w:t xml:space="preserve"> the Game Screen.</w:t>
+      </w:r>
+      <w:r>
+        <w:t xml:space="preserve">  This allows players to purchase new offensive units to send at the opposing players using the money they have collected.</w:t>
+      </w:r>
+    </w:p>
+    <w:p>
+      <w:pPr>
+        <w:pStyle w:val="ListParagraph"/>
+        <w:numPr>
+          <w:ilvl w:val="1"/>
+          <w:numId w:val="5"/>
+        </w:numPr>
+      </w:pPr>
+      <w:r>
+        <w:t xml:space="preserve">The </w:t>
+      </w:r>
+      <w:r>
+        <w:rPr>
+          <w:b/>
+        </w:rPr>
+        <w:t>Upgrades Screen</w:t>
+      </w:r>
+      <w:r>
+        <w:t xml:space="preserve"> is also accessed from</w:t>
+      </w:r>
+      <w:r>
+        <w:t xml:space="preserve"> the Game Screen.  This </w:t>
+      </w:r>
+      <w:r>
+        <w:t>is the screen where players spend the experience points they have accrued on upgrades for their 3 defensive ships.</w:t>
+      </w:r>
+    </w:p>
+    <w:p>
+      <w:pPr>
+        <w:pStyle w:val="ListParagraph"/>
+        <w:numPr>
+          <w:ilvl w:val="1"/>
+          <w:numId w:val="5"/>
+        </w:numPr>
+      </w:pPr>
+      <w:r>
+        <w:lastRenderedPageBreak/>
+        <w:t xml:space="preserve">The </w:t>
+      </w:r>
+      <w:r>
+        <w:rPr>
+          <w:b/>
+        </w:rPr>
+        <w:t>Pause Menu</w:t>
+      </w:r>
+      <w:r>
+        <w:t xml:space="preserve"> is accessed from the Game Screen.  It has options for adjusting sound options, opening help, and saving or quitting the current game.</w:t>
+      </w:r>
+    </w:p>
+    <w:p>
+      <w:r>
+        <w:t xml:space="preserve">Because </w:t>
+      </w:r>
+      <w:proofErr w:type="spellStart"/>
+      <w:r>
+        <w:t>LifDoff</w:t>
+      </w:r>
+      <w:proofErr w:type="spellEnd"/>
+      <w:r>
+        <w:t xml:space="preserve"> will be written in Python 2.7, this version or a compatible version of Python must be installed on all machines running the game.</w:t>
+      </w:r>
+      <w:r>
+        <w:t xml:space="preserve">  </w:t>
+      </w:r>
+      <w:proofErr w:type="spellStart"/>
+      <w:r>
+        <w:t>LifDoff</w:t>
+      </w:r>
+      <w:proofErr w:type="spellEnd"/>
+      <w:r>
+        <w:t xml:space="preserve"> will be an entirely stand-alone game that will not require any resources besides Python on the machine it runs on.</w:t>
+      </w:r>
+    </w:p>
+    <w:p>
+      <w:pPr>
+        <w:pStyle w:val="Heading2"/>
+      </w:pPr>
+      <w:r>
+        <w:t>2.2 Product Functions</w:t>
+      </w:r>
+    </w:p>
+    <w:p>
+      <w:r>
+        <w:tab/>
+      </w:r>
+      <w:r>
+        <w:t xml:space="preserve">This section outlines the different functions of the </w:t>
+      </w:r>
+      <w:proofErr w:type="spellStart"/>
+      <w:r>
+        <w:t>LifDoff</w:t>
+      </w:r>
+      <w:proofErr w:type="spellEnd"/>
+      <w:r>
+        <w:t xml:space="preserve"> software.</w:t>
+      </w:r>
+      <w:r>
+        <w:t xml:space="preserve">  Main functions are the overall objectives of the software, and user functions are the actions users may take while inside one of the main functions.</w:t>
+      </w:r>
+    </w:p>
+    <w:p>
+      <w:pPr>
+        <w:pStyle w:val="ListParagraph"/>
+        <w:numPr>
+          <w:ilvl w:val="0"/>
+          <w:numId w:val="6"/>
+        </w:numPr>
+      </w:pPr>
+      <w:r>
+        <w:t>Main Functions:</w:t>
+      </w:r>
+    </w:p>
+    <w:p>
+      <w:pPr>
+        <w:pStyle w:val="ListParagraph"/>
+        <w:numPr>
+          <w:ilvl w:val="1"/>
+          <w:numId w:val="6"/>
+        </w:numPr>
+      </w:pPr>
+      <w:r>
+        <w:t>Host a game</w:t>
+      </w:r>
+    </w:p>
+    <w:p>
+      <w:pPr>
+        <w:pStyle w:val="ListParagraph"/>
+        <w:numPr>
+          <w:ilvl w:val="1"/>
+          <w:numId w:val="6"/>
+        </w:numPr>
+      </w:pPr>
+      <w:r>
+        <w:t>Play a game</w:t>
+      </w:r>
+    </w:p>
+    <w:p>
+      <w:pPr>
+        <w:pStyle w:val="ListParagraph"/>
+        <w:numPr>
+          <w:ilvl w:val="0"/>
+          <w:numId w:val="6"/>
+        </w:numPr>
+      </w:pPr>
+      <w:r>
+        <w:t>User Functions:</w:t>
+      </w:r>
+    </w:p>
+    <w:p>
+      <w:pPr>
+        <w:pStyle w:val="ListParagraph"/>
+        <w:numPr>
+          <w:ilvl w:val="1"/>
+          <w:numId w:val="6"/>
+        </w:numPr>
+      </w:pPr>
+      <w:r>
+        <w:t>Host multiplayer</w:t>
+      </w:r>
+    </w:p>
+    <w:p>
+      <w:pPr>
+        <w:pStyle w:val="ListParagraph"/>
+        <w:numPr>
+          <w:ilvl w:val="2"/>
+          <w:numId w:val="6"/>
+        </w:numPr>
+      </w:pPr>
+      <w:r>
+        <w:t>Set number of players</w:t>
+      </w:r>
+    </w:p>
+    <w:p>
+      <w:pPr>
+        <w:pStyle w:val="ListParagraph"/>
+        <w:numPr>
+          <w:ilvl w:val="2"/>
+          <w:numId w:val="6"/>
+        </w:numPr>
+      </w:pPr>
+      <w:r>
+        <w:t>Add AI players</w:t>
+      </w:r>
+    </w:p>
+    <w:p>
+      <w:pPr>
+        <w:pStyle w:val="ListParagraph"/>
+        <w:numPr>
+          <w:ilvl w:val="2"/>
+          <w:numId w:val="6"/>
+        </w:numPr>
+      </w:pPr>
+      <w:r>
+        <w:t>Kick players</w:t>
+      </w:r>
+    </w:p>
+    <w:p>
+      <w:pPr>
+        <w:pStyle w:val="ListParagraph"/>
+        <w:numPr>
+          <w:ilvl w:val="2"/>
+          <w:numId w:val="6"/>
+        </w:numPr>
+      </w:pPr>
+      <w:r>
+        <w:t>Change number of players</w:t>
+      </w:r>
+    </w:p>
+    <w:p>
+      <w:pPr>
+        <w:pStyle w:val="ListParagraph"/>
+        <w:numPr>
+          <w:ilvl w:val="1"/>
+          <w:numId w:val="6"/>
+        </w:numPr>
+      </w:pPr>
+      <w:r>
+        <w:t>Join multiplayer</w:t>
+      </w:r>
+    </w:p>
+    <w:p>
+      <w:pPr>
+        <w:pStyle w:val="ListParagraph"/>
+        <w:numPr>
+          <w:ilvl w:val="1"/>
+          <w:numId w:val="6"/>
+        </w:numPr>
+      </w:pPr>
+      <w:r>
+        <w:t>Load game</w:t>
+      </w:r>
+    </w:p>
+    <w:p>
+      <w:pPr>
+        <w:pStyle w:val="ListParagraph"/>
+        <w:numPr>
+          <w:ilvl w:val="1"/>
+          <w:numId w:val="6"/>
+        </w:numPr>
+      </w:pPr>
+      <w:r>
+        <w:t>Chat in multiplayer lobby</w:t>
+      </w:r>
+    </w:p>
+    <w:p>
+      <w:pPr>
+        <w:pStyle w:val="ListParagraph"/>
+        <w:numPr>
+          <w:ilvl w:val="1"/>
+          <w:numId w:val="6"/>
+        </w:numPr>
+      </w:pPr>
+      <w:r>
+        <w:t>Select actions</w:t>
+      </w:r>
+    </w:p>
+    <w:p>
+      <w:pPr>
+        <w:pStyle w:val="ListParagraph"/>
+        <w:numPr>
+          <w:ilvl w:val="1"/>
+          <w:numId w:val="6"/>
+        </w:numPr>
+      </w:pPr>
+      <w:r>
+        <w:t>Complete turn</w:t>
+      </w:r>
+    </w:p>
+    <w:p>
+      <w:pPr>
+        <w:pStyle w:val="ListParagraph"/>
+        <w:numPr>
+          <w:ilvl w:val="1"/>
+          <w:numId w:val="6"/>
+        </w:numPr>
+      </w:pPr>
+      <w:r>
+        <w:t>Save game</w:t>
+      </w:r>
+    </w:p>
+    <w:p>
+      <w:pPr>
+        <w:pStyle w:val="ListParagraph"/>
+        <w:numPr>
+          <w:ilvl w:val="1"/>
+          <w:numId w:val="6"/>
+        </w:numPr>
+      </w:pPr>
+      <w:r>
+        <w:t>Exit game</w:t>
+      </w:r>
+    </w:p>
+    <w:p>
+      <w:pPr>
+        <w:pStyle w:val="Heading2"/>
+      </w:pPr>
+      <w:r>
+        <w:t>2.2.1 Use Cases</w:t>
+      </w:r>
+    </w:p>
+    <w:p/>
+    <w:p>
+      <w:r>
+        <w:t>Diagram goes here</w:t>
+      </w:r>
+    </w:p>
+    <w:p/>
+    <w:p>
+      <w:pPr>
+        <w:pStyle w:val="Heading2"/>
+      </w:pPr>
+      <w:r>
+        <w:t>2.3 User Characteristics</w:t>
+      </w:r>
+    </w:p>
+    <w:p>
+      <w:r>
+        <w:tab/>
+      </w:r>
+    </w:p>
+    <w:tbl>
+      <w:tblPr>
+        <w:tblStyle w:val="TableGrid"/>
+        <w:tblW w:w="0" w:type="auto"/>
+        <w:tblLook w:val="04A0"/>
+      </w:tblPr>
+      <w:tblGrid>
+        <w:gridCol w:w="1915"/>
+        <w:gridCol w:w="1915"/>
+        <w:gridCol w:w="1915"/>
+        <w:gridCol w:w="1915"/>
+        <w:gridCol w:w="1916"/>
+      </w:tblGrid>
+      <w:tr>
+        <w:tc>
+          <w:tcPr>
+            <w:tcW w:w="1915" w:type="dxa"/>
+          </w:tcPr>
+          <w:p>
+            <w:pPr>
+              <w:jc w:val="center"/>
+              <w:rPr>
+                <w:b/>
+              </w:rPr>
+            </w:pPr>
+            <w:r>
+              <w:rPr>
+                <w:b/>
+              </w:rPr>
+              <w:t>User</w:t>
+            </w:r>
+          </w:p>
+        </w:tc>
+        <w:tc>
+          <w:tcPr>
+            <w:tcW w:w="1915" w:type="dxa"/>
+          </w:tcPr>
+          <w:p>
+            <w:pPr>
+              <w:jc w:val="center"/>
+              <w:rPr>
+                <w:b/>
+              </w:rPr>
+            </w:pPr>
+            <w:r>
+              <w:rPr>
+                <w:b/>
+              </w:rPr>
+              <w:t>Specific Goals</w:t>
+            </w:r>
+          </w:p>
+        </w:tc>
+        <w:tc>
+          <w:tcPr>
+            <w:tcW w:w="1915" w:type="dxa"/>
+          </w:tcPr>
+          <w:p>
+            <w:pPr>
+              <w:jc w:val="center"/>
+              <w:rPr>
+                <w:b/>
+              </w:rPr>
+            </w:pPr>
+            <w:r>
+              <w:rPr>
+                <w:b/>
+              </w:rPr>
+              <w:t>Outcomes</w:t>
+            </w:r>
+          </w:p>
+        </w:tc>
+        <w:tc>
+          <w:tcPr>
+            <w:tcW w:w="1915" w:type="dxa"/>
+          </w:tcPr>
+          <w:p>
+            <w:pPr>
+              <w:jc w:val="center"/>
+              <w:rPr>
+                <w:b/>
+              </w:rPr>
+            </w:pPr>
+            <w:r>
+              <w:rPr>
+                <w:b/>
+              </w:rPr>
+              <w:t>Features</w:t>
+            </w:r>
+          </w:p>
+        </w:tc>
+        <w:tc>
+          <w:tcPr>
+            <w:tcW w:w="1916" w:type="dxa"/>
+          </w:tcPr>
+          <w:p>
+            <w:pPr>
+              <w:jc w:val="center"/>
+              <w:rPr>
+                <w:b/>
+              </w:rPr>
+            </w:pPr>
+            <w:r>
+              <w:rPr>
+                <w:b/>
+              </w:rPr>
+              <w:t>Interface Expectations</w:t>
+            </w:r>
+          </w:p>
+        </w:tc>
+      </w:tr>
+      <w:tr>
+        <w:tc>
+          <w:tcPr>
+            <w:tcW w:w="1915" w:type="dxa"/>
+          </w:tcPr>
+          <w:p>
+            <w:r>
+              <w:t>Casual Gamer</w:t>
+            </w:r>
+          </w:p>
+        </w:tc>
+        <w:tc>
+          <w:tcPr>
+            <w:tcW w:w="1915" w:type="dxa"/>
+          </w:tcPr>
+          <w:p>
+            <w:r>
+              <w:t>Have fun during first time playing game</w:t>
+            </w:r>
+          </w:p>
+        </w:tc>
+        <w:tc>
+          <w:tcPr>
+            <w:tcW w:w="1915" w:type="dxa"/>
+          </w:tcPr>
+          <w:p/>
+        </w:tc>
+        <w:tc>
+          <w:tcPr>
+            <w:tcW w:w="1915" w:type="dxa"/>
+          </w:tcPr>
+          <w:p>
+            <w:r>
+              <w:t xml:space="preserve">Easy to learn,  </w:t>
+            </w:r>
+          </w:p>
+        </w:tc>
+        <w:tc>
+          <w:tcPr>
+            <w:tcW w:w="1916" w:type="dxa"/>
+          </w:tcPr>
+          <w:p>
+            <w:r>
+              <w:t>Intuitive even for inexperienced gamer</w:t>
+            </w:r>
+          </w:p>
+        </w:tc>
+      </w:tr>
+      <w:tr>
+        <w:tc>
+          <w:tcPr>
+            <w:tcW w:w="1915" w:type="dxa"/>
+          </w:tcPr>
+          <w:p>
+            <w:r>
+              <w:lastRenderedPageBreak/>
+              <w:t>Moderate Gamer</w:t>
+            </w:r>
+          </w:p>
+        </w:tc>
+        <w:tc>
+          <w:tcPr>
+            <w:tcW w:w="1915" w:type="dxa"/>
+          </w:tcPr>
+          <w:p>
+            <w:r>
+              <w:t>Have fun quickly, enough depth to entertain on multiple plays</w:t>
+            </w:r>
+          </w:p>
+        </w:tc>
+        <w:tc>
+          <w:tcPr>
+            <w:tcW w:w="1915" w:type="dxa"/>
+          </w:tcPr>
+          <w:p/>
+        </w:tc>
+        <w:tc>
+          <w:tcPr>
+            <w:tcW w:w="1915" w:type="dxa"/>
+          </w:tcPr>
+          <w:p>
+            <w:r>
+              <w:t>Not too difficult to learn, enough of a learning curve to make experience valuable</w:t>
+            </w:r>
+          </w:p>
+        </w:tc>
+        <w:tc>
+          <w:tcPr>
+            <w:tcW w:w="1916" w:type="dxa"/>
+          </w:tcPr>
+          <w:p>
+            <w:r>
+              <w:t>Intuitive, could be complicated if it is similar to other similar games</w:t>
+            </w:r>
+          </w:p>
+        </w:tc>
+      </w:tr>
+      <w:tr>
+        <w:tc>
+          <w:tcPr>
+            <w:tcW w:w="1915" w:type="dxa"/>
+          </w:tcPr>
+          <w:p>
+            <w:r>
+              <w:t>Intense Gamer</w:t>
+            </w:r>
+          </w:p>
+        </w:tc>
+        <w:tc>
+          <w:tcPr>
+            <w:tcW w:w="1915" w:type="dxa"/>
+          </w:tcPr>
+          <w:p>
+            <w:r>
+              <w:t xml:space="preserve">Lots of strategy, many levels of depth to learn  </w:t>
+            </w:r>
+          </w:p>
+        </w:tc>
+        <w:tc>
+          <w:tcPr>
+            <w:tcW w:w="1915" w:type="dxa"/>
+          </w:tcPr>
+          <w:p/>
+        </w:tc>
+        <w:tc>
+          <w:tcPr>
+            <w:tcW w:w="1915" w:type="dxa"/>
+          </w:tcPr>
+          <w:p>
+            <w:r>
+              <w:t>Lots of features, experienced player can beat inexperienced player almost every time</w:t>
+            </w:r>
+          </w:p>
+        </w:tc>
+        <w:tc>
+          <w:tcPr>
+            <w:tcW w:w="1916" w:type="dxa"/>
+          </w:tcPr>
+          <w:p>
+            <w:r>
+              <w:t>Intuitive, offers hotkeys for easier and quicker pace, can be as complicated as necessary</w:t>
+            </w:r>
+          </w:p>
+        </w:tc>
+      </w:tr>
+    </w:tbl>
+    <w:p/>
+    <w:p>
+      <w:pPr>
+        <w:pStyle w:val="Heading2"/>
+      </w:pPr>
+      <w:r>
+        <w:t>2.4 Constraints</w:t>
+      </w:r>
+    </w:p>
+    <w:p>
+      <w:r>
+        <w:tab/>
+        <w:t>This section outlines the constraints placed upon this software.  It details individual constraints and the solutions that must be taken to prevent them from negatively impacting the software.</w:t>
+      </w:r>
+    </w:p>
+    <w:p>
+      <w:r>
+        <w:tab/>
+      </w:r>
+      <w:r>
+        <w:t>Obviously, hardware limits certain features of the game.  The game must run in a small enough amount of RAM that most computers can play it with no decrease in functionality.  This means that the number of units on the screen may need to be limite</w:t>
+      </w:r>
+      <w:r>
+        <w:t>d to stay at an optimal level of</w:t>
+      </w:r>
+      <w:r>
+        <w:t xml:space="preserve"> performa</w:t>
+      </w:r>
+      <w:r>
+        <w:t>n</w:t>
+      </w:r>
+      <w:r>
+        <w:t>ce.</w:t>
+      </w:r>
+    </w:p>
+    <w:p>
+      <w:r>
+        <w:tab/>
+        <w:t>Because players will be playing from their own unique machines, steps must be taken to ensure stable (or at least predictable) performance when outside fa</w:t>
+      </w:r>
+      <w:r>
+        <w:t xml:space="preserve">ctors interfere with </w:t>
+      </w:r>
+      <w:proofErr w:type="spellStart"/>
+      <w:r>
+        <w:t>gameplay</w:t>
+      </w:r>
+      <w:proofErr w:type="spellEnd"/>
+      <w:r>
+        <w:t>.  Turns will be time-limited, so that if a player is taking too long, other players will not have to suffer indefinitely.  Also, if a player disconnects due to loss of power or network issues, the game can be restored from a temporary save that will be written periodically without player interaction.</w:t>
+      </w:r>
+    </w:p>
+    <w:p>
+      <w:r>
+        <w:tab/>
+        <w:t>Time and money constra</w:t>
+      </w:r>
+      <w:r>
+        <w:t>ints have been outlined in the Preliminary Design Document.</w:t>
+      </w:r>
+      <w:r>
+        <w:t xml:space="preserve">  They have been factored in to the schedule and should not impede development in any way.</w:t>
+      </w:r>
+      <w:r>
+        <w:t xml:space="preserve"> </w:t>
+      </w:r>
+    </w:p>
+    <w:p/>
+    <w:p/>
+    <w:p/>
+    <w:p/>
     <w:sectPr>
       <w:pgSz w:w="12240" w:h="15840"/>
       <w:pgMar w:top="1440" w:right="1440" w:bottom="1440" w:left="1440" w:header="720" w:footer="720" w:gutter="0"/>
@@ -856,6 +1728,119 @@
     </w:lvl>
   </w:abstractNum>
   <w:abstractNum w:abstractNumId="2">
+    <w:nsid w:val="54272C05"/>
+    <w:multiLevelType w:val="hybridMultilevel"/>
+    <w:tmpl w:val="295ACA54"/>
+    <w:lvl w:ilvl="0" w:tplc="04090001">
+      <w:start w:val="1"/>
+      <w:numFmt w:val="bullet"/>
+      <w:lvlText w:val=""/>
+      <w:lvlJc w:val="left"/>
+      <w:pPr>
+        <w:ind w:left="720" w:hanging="360"/>
+      </w:pPr>
+      <w:rPr>
+        <w:rFonts w:ascii="Symbol" w:hAnsi="Symbol" w:hint="default"/>
+      </w:rPr>
+    </w:lvl>
+    <w:lvl w:ilvl="1" w:tplc="04090003">
+      <w:start w:val="1"/>
+      <w:numFmt w:val="bullet"/>
+      <w:lvlText w:val="o"/>
+      <w:lvlJc w:val="left"/>
+      <w:pPr>
+        <w:ind w:left="1440" w:hanging="360"/>
+      </w:pPr>
+      <w:rPr>
+        <w:rFonts w:ascii="Courier New" w:hAnsi="Courier New" w:cs="Courier New" w:hint="default"/>
+      </w:rPr>
+    </w:lvl>
+    <w:lvl w:ilvl="2" w:tplc="04090005" w:tentative="1">
+      <w:start w:val="1"/>
+      <w:numFmt w:val="bullet"/>
+      <w:lvlText w:val=""/>
+      <w:lvlJc w:val="left"/>
+      <w:pPr>
+        <w:ind w:left="2160" w:hanging="360"/>
+      </w:pPr>
+      <w:rPr>
+        <w:rFonts w:ascii="Wingdings" w:hAnsi="Wingdings" w:hint="default"/>
+      </w:rPr>
+    </w:lvl>
+    <w:lvl w:ilvl="3" w:tplc="04090001" w:tentative="1">
+      <w:start w:val="1"/>
+      <w:numFmt w:val="bullet"/>
+      <w:lvlText w:val=""/>
+      <w:lvlJc w:val="left"/>
+      <w:pPr>
+        <w:ind w:left="2880" w:hanging="360"/>
+      </w:pPr>
+      <w:rPr>
+        <w:rFonts w:ascii="Symbol" w:hAnsi="Symbol" w:hint="default"/>
+      </w:rPr>
+    </w:lvl>
+    <w:lvl w:ilvl="4" w:tplc="04090003" w:tentative="1">
+      <w:start w:val="1"/>
+      <w:numFmt w:val="bullet"/>
+      <w:lvlText w:val="o"/>
+      <w:lvlJc w:val="left"/>
+      <w:pPr>
+        <w:ind w:left="3600" w:hanging="360"/>
+      </w:pPr>
+      <w:rPr>
+        <w:rFonts w:ascii="Courier New" w:hAnsi="Courier New" w:cs="Courier New" w:hint="default"/>
+      </w:rPr>
+    </w:lvl>
+    <w:lvl w:ilvl="5" w:tplc="04090005" w:tentative="1">
+      <w:start w:val="1"/>
+      <w:numFmt w:val="bullet"/>
+      <w:lvlText w:val=""/>
+      <w:lvlJc w:val="left"/>
+      <w:pPr>
+        <w:ind w:left="4320" w:hanging="360"/>
+      </w:pPr>
+      <w:rPr>
+        <w:rFonts w:ascii="Wingdings" w:hAnsi="Wingdings" w:hint="default"/>
+      </w:rPr>
+    </w:lvl>
+    <w:lvl w:ilvl="6" w:tplc="04090001" w:tentative="1">
+      <w:start w:val="1"/>
+      <w:numFmt w:val="bullet"/>
+      <w:lvlText w:val=""/>
+      <w:lvlJc w:val="left"/>
+      <w:pPr>
+        <w:ind w:left="5040" w:hanging="360"/>
+      </w:pPr>
+      <w:rPr>
+        <w:rFonts w:ascii="Symbol" w:hAnsi="Symbol" w:hint="default"/>
+      </w:rPr>
+    </w:lvl>
+    <w:lvl w:ilvl="7" w:tplc="04090003" w:tentative="1">
+      <w:start w:val="1"/>
+      <w:numFmt w:val="bullet"/>
+      <w:lvlText w:val="o"/>
+      <w:lvlJc w:val="left"/>
+      <w:pPr>
+        <w:ind w:left="5760" w:hanging="360"/>
+      </w:pPr>
+      <w:rPr>
+        <w:rFonts w:ascii="Courier New" w:hAnsi="Courier New" w:cs="Courier New" w:hint="default"/>
+      </w:rPr>
+    </w:lvl>
+    <w:lvl w:ilvl="8" w:tplc="04090005" w:tentative="1">
+      <w:start w:val="1"/>
+      <w:numFmt w:val="bullet"/>
+      <w:lvlText w:val=""/>
+      <w:lvlJc w:val="left"/>
+      <w:pPr>
+        <w:ind w:left="6480" w:hanging="360"/>
+      </w:pPr>
+      <w:rPr>
+        <w:rFonts w:ascii="Wingdings" w:hAnsi="Wingdings" w:hint="default"/>
+      </w:rPr>
+    </w:lvl>
+  </w:abstractNum>
+  <w:abstractNum w:abstractNumId="3">
     <w:nsid w:val="5C487709"/>
     <w:multiLevelType w:val="hybridMultilevel"/>
     <w:tmpl w:val="DC089866"/>
@@ -968,14 +1953,222 @@
       </w:rPr>
     </w:lvl>
   </w:abstractNum>
+  <w:abstractNum w:abstractNumId="4">
+    <w:nsid w:val="76EF07E0"/>
+    <w:multiLevelType w:val="hybridMultilevel"/>
+    <w:tmpl w:val="B9CE913A"/>
+    <w:lvl w:ilvl="0" w:tplc="04090001">
+      <w:start w:val="1"/>
+      <w:numFmt w:val="bullet"/>
+      <w:lvlText w:val=""/>
+      <w:lvlJc w:val="left"/>
+      <w:pPr>
+        <w:ind w:left="720" w:hanging="360"/>
+      </w:pPr>
+      <w:rPr>
+        <w:rFonts w:ascii="Symbol" w:hAnsi="Symbol" w:hint="default"/>
+      </w:rPr>
+    </w:lvl>
+    <w:lvl w:ilvl="1" w:tplc="04090003">
+      <w:start w:val="1"/>
+      <w:numFmt w:val="bullet"/>
+      <w:lvlText w:val="o"/>
+      <w:lvlJc w:val="left"/>
+      <w:pPr>
+        <w:ind w:left="1440" w:hanging="360"/>
+      </w:pPr>
+      <w:rPr>
+        <w:rFonts w:ascii="Courier New" w:hAnsi="Courier New" w:cs="Courier New" w:hint="default"/>
+      </w:rPr>
+    </w:lvl>
+    <w:lvl w:ilvl="2" w:tplc="04090005">
+      <w:start w:val="1"/>
+      <w:numFmt w:val="bullet"/>
+      <w:lvlText w:val=""/>
+      <w:lvlJc w:val="left"/>
+      <w:pPr>
+        <w:ind w:left="2160" w:hanging="360"/>
+      </w:pPr>
+      <w:rPr>
+        <w:rFonts w:ascii="Wingdings" w:hAnsi="Wingdings" w:hint="default"/>
+      </w:rPr>
+    </w:lvl>
+    <w:lvl w:ilvl="3" w:tplc="04090001" w:tentative="1">
+      <w:start w:val="1"/>
+      <w:numFmt w:val="bullet"/>
+      <w:lvlText w:val=""/>
+      <w:lvlJc w:val="left"/>
+      <w:pPr>
+        <w:ind w:left="2880" w:hanging="360"/>
+      </w:pPr>
+      <w:rPr>
+        <w:rFonts w:ascii="Symbol" w:hAnsi="Symbol" w:hint="default"/>
+      </w:rPr>
+    </w:lvl>
+    <w:lvl w:ilvl="4" w:tplc="04090003" w:tentative="1">
+      <w:start w:val="1"/>
+      <w:numFmt w:val="bullet"/>
+      <w:lvlText w:val="o"/>
+      <w:lvlJc w:val="left"/>
+      <w:pPr>
+        <w:ind w:left="3600" w:hanging="360"/>
+      </w:pPr>
+      <w:rPr>
+        <w:rFonts w:ascii="Courier New" w:hAnsi="Courier New" w:cs="Courier New" w:hint="default"/>
+      </w:rPr>
+    </w:lvl>
+    <w:lvl w:ilvl="5" w:tplc="04090005" w:tentative="1">
+      <w:start w:val="1"/>
+      <w:numFmt w:val="bullet"/>
+      <w:lvlText w:val=""/>
+      <w:lvlJc w:val="left"/>
+      <w:pPr>
+        <w:ind w:left="4320" w:hanging="360"/>
+      </w:pPr>
+      <w:rPr>
+        <w:rFonts w:ascii="Wingdings" w:hAnsi="Wingdings" w:hint="default"/>
+      </w:rPr>
+    </w:lvl>
+    <w:lvl w:ilvl="6" w:tplc="04090001" w:tentative="1">
+      <w:start w:val="1"/>
+      <w:numFmt w:val="bullet"/>
+      <w:lvlText w:val=""/>
+      <w:lvlJc w:val="left"/>
+      <w:pPr>
+        <w:ind w:left="5040" w:hanging="360"/>
+      </w:pPr>
+      <w:rPr>
+        <w:rFonts w:ascii="Symbol" w:hAnsi="Symbol" w:hint="default"/>
+      </w:rPr>
+    </w:lvl>
+    <w:lvl w:ilvl="7" w:tplc="04090003" w:tentative="1">
+      <w:start w:val="1"/>
+      <w:numFmt w:val="bullet"/>
+      <w:lvlText w:val="o"/>
+      <w:lvlJc w:val="left"/>
+      <w:pPr>
+        <w:ind w:left="5760" w:hanging="360"/>
+      </w:pPr>
+      <w:rPr>
+        <w:rFonts w:ascii="Courier New" w:hAnsi="Courier New" w:cs="Courier New" w:hint="default"/>
+      </w:rPr>
+    </w:lvl>
+    <w:lvl w:ilvl="8" w:tplc="04090005" w:tentative="1">
+      <w:start w:val="1"/>
+      <w:numFmt w:val="bullet"/>
+      <w:lvlText w:val=""/>
+      <w:lvlJc w:val="left"/>
+      <w:pPr>
+        <w:ind w:left="6480" w:hanging="360"/>
+      </w:pPr>
+      <w:rPr>
+        <w:rFonts w:ascii="Wingdings" w:hAnsi="Wingdings" w:hint="default"/>
+      </w:rPr>
+    </w:lvl>
+  </w:abstractNum>
+  <w:abstractNum w:abstractNumId="5">
+    <w:nsid w:val="7A5B573B"/>
+    <w:multiLevelType w:val="hybridMultilevel"/>
+    <w:tmpl w:val="757EBFA2"/>
+    <w:lvl w:ilvl="0" w:tplc="0409000F">
+      <w:start w:val="1"/>
+      <w:numFmt w:val="decimal"/>
+      <w:lvlText w:val="%1."/>
+      <w:lvlJc w:val="left"/>
+      <w:pPr>
+        <w:ind w:left="720" w:hanging="360"/>
+      </w:pPr>
+    </w:lvl>
+    <w:lvl w:ilvl="1" w:tplc="04090019" w:tentative="1">
+      <w:start w:val="1"/>
+      <w:numFmt w:val="lowerLetter"/>
+      <w:lvlText w:val="%2."/>
+      <w:lvlJc w:val="left"/>
+      <w:pPr>
+        <w:ind w:left="1440" w:hanging="360"/>
+      </w:pPr>
+    </w:lvl>
+    <w:lvl w:ilvl="2" w:tplc="0409001B" w:tentative="1">
+      <w:start w:val="1"/>
+      <w:numFmt w:val="lowerRoman"/>
+      <w:lvlText w:val="%3."/>
+      <w:lvlJc w:val="right"/>
+      <w:pPr>
+        <w:ind w:left="2160" w:hanging="180"/>
+      </w:pPr>
+    </w:lvl>
+    <w:lvl w:ilvl="3" w:tplc="0409000F" w:tentative="1">
+      <w:start w:val="1"/>
+      <w:numFmt w:val="decimal"/>
+      <w:lvlText w:val="%4."/>
+      <w:lvlJc w:val="left"/>
+      <w:pPr>
+        <w:ind w:left="2880" w:hanging="360"/>
+      </w:pPr>
+    </w:lvl>
+    <w:lvl w:ilvl="4" w:tplc="04090019" w:tentative="1">
+      <w:start w:val="1"/>
+      <w:numFmt w:val="lowerLetter"/>
+      <w:lvlText w:val="%5."/>
+      <w:lvlJc w:val="left"/>
+      <w:pPr>
+        <w:ind w:left="3600" w:hanging="360"/>
+      </w:pPr>
+    </w:lvl>
+    <w:lvl w:ilvl="5" w:tplc="0409001B" w:tentative="1">
+      <w:start w:val="1"/>
+      <w:numFmt w:val="lowerRoman"/>
+      <w:lvlText w:val="%6."/>
+      <w:lvlJc w:val="right"/>
+      <w:pPr>
+        <w:ind w:left="4320" w:hanging="180"/>
+      </w:pPr>
+    </w:lvl>
+    <w:lvl w:ilvl="6" w:tplc="0409000F" w:tentative="1">
+      <w:start w:val="1"/>
+      <w:numFmt w:val="decimal"/>
+      <w:lvlText w:val="%7."/>
+      <w:lvlJc w:val="left"/>
+      <w:pPr>
+        <w:ind w:left="5040" w:hanging="360"/>
+      </w:pPr>
+    </w:lvl>
+    <w:lvl w:ilvl="7" w:tplc="04090019" w:tentative="1">
+      <w:start w:val="1"/>
+      <w:numFmt w:val="lowerLetter"/>
+      <w:lvlText w:val="%8."/>
+      <w:lvlJc w:val="left"/>
+      <w:pPr>
+        <w:ind w:left="5760" w:hanging="360"/>
+      </w:pPr>
+    </w:lvl>
+    <w:lvl w:ilvl="8" w:tplc="0409001B" w:tentative="1">
+      <w:start w:val="1"/>
+      <w:numFmt w:val="lowerRoman"/>
+      <w:lvlText w:val="%9."/>
+      <w:lvlJc w:val="right"/>
+      <w:pPr>
+        <w:ind w:left="6480" w:hanging="180"/>
+      </w:pPr>
+    </w:lvl>
+  </w:abstractNum>
   <w:num w:numId="1">
-    <w:abstractNumId w:val="2"/>
+    <w:abstractNumId w:val="3"/>
   </w:num>
   <w:num w:numId="2">
     <w:abstractNumId w:val="1"/>
   </w:num>
   <w:num w:numId="3">
     <w:abstractNumId w:val="0"/>
+  </w:num>
+  <w:num w:numId="4">
+    <w:abstractNumId w:val="5"/>
+  </w:num>
+  <w:num w:numId="5">
+    <w:abstractNumId w:val="2"/>
+  </w:num>
+  <w:num w:numId="6">
+    <w:abstractNumId w:val="4"/>
   </w:num>
 </w:numbering>
 </file>
@@ -1237,6 +2430,7 @@
   <w:style w:type="character" w:default="1" w:styleId="DefaultParagraphFont">
     <w:name w:val="Default Paragraph Font"/>
     <w:uiPriority w:val="1"/>
+    <w:semiHidden/>
     <w:unhideWhenUsed/>
   </w:style>
   <w:style w:type="table" w:default="1" w:styleId="TableNormal">

</xml_diff>